<commit_message>
couleur fonction plus nouvelles annex
</commit_message>
<xml_diff>
--- a/annex11/Annexe11-_Exceptions_controlees.docx
+++ b/annex11/Annexe11-_Exceptions_controlees.docx
@@ -91,20 +91,8 @@
           <w:color w:val="FF0000"/>
           <w:szCs w:val="24"/>
         </w:rPr>
-        <w:t xml:space="preserve">provenant de sous-classes de </w:t>
-      </w:r>
-      <w:proofErr w:type="spellStart"/>
-      <w:r>
-        <w:rPr>
-          <w:rFonts w:cs="Courier New"/>
-          <w:b/>
-          <w:bCs/>
-          <w:color w:val="FF0000"/>
-          <w:szCs w:val="24"/>
-        </w:rPr>
-        <w:t>RuntimeException</w:t>
-      </w:r>
-      <w:proofErr w:type="spellEnd"/>
+        <w:t>provenant de sous-classes de RuntimeException</w:t>
+      </w:r>
       <w:r>
         <w:rPr>
           <w:rFonts w:cs="Courier New"/>
@@ -130,39 +118,7 @@
           <w:rFonts w:cs="Courier New"/>
           <w:szCs w:val="24"/>
         </w:rPr>
-        <w:t xml:space="preserve">Bloc </w:t>
-      </w:r>
-      <w:proofErr w:type="spellStart"/>
-      <w:r>
-        <w:rPr>
-          <w:rFonts w:cs="Courier New"/>
-          <w:szCs w:val="24"/>
-        </w:rPr>
-        <w:t>try</w:t>
-      </w:r>
-      <w:proofErr w:type="spellEnd"/>
-      <w:r>
-        <w:rPr>
-          <w:rFonts w:cs="Courier New"/>
-          <w:szCs w:val="24"/>
-        </w:rPr>
-        <w:t>/catch/</w:t>
-      </w:r>
-      <w:proofErr w:type="spellStart"/>
-      <w:r>
-        <w:rPr>
-          <w:rFonts w:cs="Courier New"/>
-          <w:szCs w:val="24"/>
-        </w:rPr>
-        <w:t>finally</w:t>
-      </w:r>
-      <w:proofErr w:type="spellEnd"/>
-      <w:r>
-        <w:rPr>
-          <w:rFonts w:cs="Courier New"/>
-          <w:szCs w:val="24"/>
-        </w:rPr>
-        <w:t xml:space="preserve"> pour régler les problème</w:t>
+        <w:t>Bloc try/catch/finally pour régler les problème</w:t>
       </w:r>
       <w:r>
         <w:rPr>
@@ -238,22 +194,8 @@
           <w:sz w:val="26"/>
           <w:szCs w:val="26"/>
         </w:rPr>
-        <w:t xml:space="preserve">des sous-classes de </w:t>
-      </w:r>
-      <w:proofErr w:type="spellStart"/>
-      <w:r>
-        <w:rPr>
-          <w:rFonts w:eastAsiaTheme="majorEastAsia" w:cstheme="majorBidi"/>
-          <w:b/>
-          <w:bCs/>
-          <w:iCs/>
-          <w:color w:val="FF0000"/>
-          <w:sz w:val="26"/>
-          <w:szCs w:val="26"/>
-        </w:rPr>
-        <w:t>RuntimeException</w:t>
-      </w:r>
-      <w:proofErr w:type="spellEnd"/>
+        <w:t>des sous-classes de RuntimeException</w:t>
+      </w:r>
     </w:p>
     <w:p>
       <w:pPr>
@@ -263,13 +205,8 @@
           <w:numId w:val="41"/>
         </w:numPr>
       </w:pPr>
-      <w:proofErr w:type="spellStart"/>
-      <w:r>
-        <w:t>IOException</w:t>
-      </w:r>
-      <w:proofErr w:type="spellEnd"/>
-      <w:r>
-        <w:t> : exception d’entrée / sortie pour des fichiers externes</w:t>
+      <w:r>
+        <w:t>IOException : exception d’entrée / sortie pour des fichiers externes</w:t>
       </w:r>
     </w:p>
     <w:p>
@@ -280,13 +217,8 @@
           <w:numId w:val="41"/>
         </w:numPr>
       </w:pPr>
-      <w:proofErr w:type="spellStart"/>
-      <w:r>
-        <w:t>FileNotFoundException</w:t>
-      </w:r>
-      <w:proofErr w:type="spellEnd"/>
-      <w:r>
-        <w:t> : exception si le fichier à accéder n’est pas trouvé / n’existe pas</w:t>
+      <w:r>
+        <w:t>FileNotFoundException : exception si le fichier à accéder n’est pas trouvé / n’existe pas</w:t>
       </w:r>
     </w:p>
     <w:p>
@@ -297,13 +229,8 @@
           <w:numId w:val="41"/>
         </w:numPr>
       </w:pPr>
-      <w:proofErr w:type="spellStart"/>
-      <w:r>
-        <w:t>SQLException</w:t>
-      </w:r>
-      <w:proofErr w:type="spellEnd"/>
-      <w:r>
-        <w:t> : problème avec l’accès aux tables SQL</w:t>
+      <w:r>
+        <w:t>SQLException : problème avec l’accès aux tables SQL</w:t>
       </w:r>
     </w:p>
     <w:p>
@@ -339,15 +266,7 @@
         <w:t xml:space="preserve"> de l'annexe 8</w:t>
       </w:r>
       <w:r>
-        <w:t xml:space="preserve">, gérer à l’aide d’une structure </w:t>
-      </w:r>
-      <w:proofErr w:type="spellStart"/>
-      <w:r>
-        <w:t>try</w:t>
-      </w:r>
-      <w:proofErr w:type="spellEnd"/>
-      <w:r>
-        <w:t> /catch les montants inférieurs à 0 $</w:t>
+        <w:t>, gérer à l’aide d’une structure try /catch les montants inférieurs à 0 $</w:t>
       </w:r>
     </w:p>
     <w:p>
@@ -356,23 +275,30 @@
       </w:r>
       <w:r>
         <w:t>dans le constructeur de placement (modèle)</w:t>
+      </w:r>
+      <w:r>
+        <w:t xml:space="preserve"> dans le constructeur des objets placement car ca faut une partie   de la logique de l’app mentionner qu’on accepte pas les montant négatif</w:t>
       </w:r>
     </w:p>
     <w:p/>
     <w:p>
       <w:r>
-        <w:t>Où la captera-t-on ?</w:t>
-      </w:r>
-      <w:r>
-        <w:t>dans l’</w:t>
-      </w:r>
-      <w:proofErr w:type="spellStart"/>
-      <w:r>
-        <w:t>activite</w:t>
-      </w:r>
-      <w:proofErr w:type="spellEnd"/>
+        <w:t>Où la captera-t-on</w:t>
+      </w:r>
+      <w:r>
+        <w:t xml:space="preserve"> ? dans</w:t>
+      </w:r>
+      <w:r>
+        <w:t xml:space="preserve"> l’</w:t>
+      </w:r>
+      <w:r>
+        <w:t>activité</w:t>
+      </w:r>
       <w:r>
         <w:t xml:space="preserve"> </w:t>
+      </w:r>
+      <w:r>
+        <w:t>car c’est là qu’on communique avec l’usager</w:t>
       </w:r>
     </w:p>
     <w:p/>
@@ -416,15 +342,7 @@
             </w:numPr>
           </w:pPr>
           <w:r>
-            <w:t xml:space="preserve">Faire une structure </w:t>
-          </w:r>
-          <w:proofErr w:type="spellStart"/>
-          <w:r>
-            <w:t>try</w:t>
-          </w:r>
-          <w:proofErr w:type="spellEnd"/>
-          <w:r>
-            <w:t>/catch</w:t>
+            <w:t>Faire une structure try/catch</w:t>
           </w:r>
         </w:p>
       </w:sdtContent>
@@ -469,6 +387,9 @@
           <w:r>
             <w:t>Lance explicitement l’exception dans la pile d’appel pour qu’elle soit captée plus tard</w:t>
           </w:r>
+          <w:r>
+            <w:t xml:space="preserve"> c’est faire un throw dans l’entête de la méthode qui est susceptible de lancer l’exception</w:t>
+          </w:r>
         </w:p>
       </w:sdtContent>
     </w:sdt>
@@ -480,19 +401,17 @@
           <w:lang w:val="en-CA"/>
         </w:rPr>
       </w:pPr>
-      <w:proofErr w:type="spellStart"/>
       <w:r>
         <w:rPr>
           <w:lang w:val="en-CA"/>
         </w:rPr>
-        <w:t>Exercice</w:t>
-      </w:r>
-      <w:proofErr w:type="spellEnd"/>
+        <w:t>Exercice : trace :</w:t>
+      </w:r>
       <w:r>
         <w:rPr>
           <w:lang w:val="en-CA"/>
         </w:rPr>
-        <w:t> : trace :</w:t>
+        <w:t xml:space="preserve"> 2-3-4-1-6-8-9</w:t>
       </w:r>
     </w:p>
     <w:p>
@@ -506,21 +425,7 @@
         <w:rPr>
           <w:lang w:val="en-CA"/>
         </w:rPr>
-        <w:t xml:space="preserve">public class </w:t>
-      </w:r>
-      <w:proofErr w:type="spellStart"/>
-      <w:r>
-        <w:rPr>
-          <w:lang w:val="en-CA"/>
-        </w:rPr>
-        <w:t>ExempleException</w:t>
-      </w:r>
-      <w:proofErr w:type="spellEnd"/>
-      <w:r>
-        <w:rPr>
-          <w:lang w:val="en-CA"/>
-        </w:rPr>
-        <w:t xml:space="preserve"> {</w:t>
+        <w:t>public class ExempleException {</w:t>
       </w:r>
     </w:p>
     <w:p>
@@ -548,21 +453,7 @@
         <w:rPr>
           <w:lang w:val="en-CA"/>
         </w:rPr>
-        <w:t xml:space="preserve">tic void main ( String [] </w:t>
-      </w:r>
-      <w:proofErr w:type="spellStart"/>
-      <w:r>
-        <w:rPr>
-          <w:lang w:val="en-CA"/>
-        </w:rPr>
-        <w:t>args</w:t>
-      </w:r>
-      <w:proofErr w:type="spellEnd"/>
-      <w:r>
-        <w:rPr>
-          <w:lang w:val="en-CA"/>
-        </w:rPr>
-        <w:t xml:space="preserve"> ){</w:t>
+        <w:t>tic void main ( String [] args ){</w:t>
       </w:r>
     </w:p>
     <w:p>
@@ -575,21 +466,8 @@
         </w:rPr>
         <w:tab/>
       </w:r>
-      <w:proofErr w:type="spellStart"/>
-      <w:r>
-        <w:t>ExempleException</w:t>
-      </w:r>
-      <w:proofErr w:type="spellEnd"/>
-      <w:r>
-        <w:t xml:space="preserve"> ex = new </w:t>
-      </w:r>
-      <w:proofErr w:type="spellStart"/>
-      <w:r>
-        <w:t>ExempleException</w:t>
-      </w:r>
-      <w:proofErr w:type="spellEnd"/>
-      <w:r>
-        <w:t>();</w:t>
+      <w:r>
+        <w:t>ExempleException ex = new ExempleException();</w:t>
       </w:r>
     </w:p>
     <w:p>
@@ -598,14 +476,7 @@
       </w:pPr>
       <w:r>
         <w:tab/>
-      </w:r>
-      <w:proofErr w:type="spellStart"/>
-      <w:r>
-        <w:t>try</w:t>
-      </w:r>
-      <w:proofErr w:type="spellEnd"/>
-      <w:r>
-        <w:t>{</w:t>
+        <w:t>try{</w:t>
       </w:r>
     </w:p>
     <w:p>
@@ -621,19 +492,11 @@
       <w:r>
         <w:tab/>
       </w:r>
-      <w:proofErr w:type="spellStart"/>
       <w:r>
         <w:rPr>
           <w:lang w:val="en-CA"/>
         </w:rPr>
-        <w:t>ex.lancerException</w:t>
-      </w:r>
-      <w:proofErr w:type="spellEnd"/>
-      <w:r>
-        <w:rPr>
-          <w:lang w:val="en-CA"/>
-        </w:rPr>
-        <w:t>();</w:t>
+        <w:t>ex.lancerException();</w:t>
       </w:r>
     </w:p>
     <w:p>
@@ -663,21 +526,27 @@
           <w:lang w:val="en-CA"/>
         </w:rPr>
         <w:tab/>
-        <w:t xml:space="preserve">catch ( Exception </w:t>
-      </w:r>
-      <w:proofErr w:type="spellStart"/>
+        <w:t xml:space="preserve">catch ( </w:t>
+      </w:r>
+      <w:commentRangeStart w:id="0"/>
       <w:r>
         <w:rPr>
           <w:lang w:val="en-CA"/>
         </w:rPr>
-        <w:t>exception</w:t>
-      </w:r>
-      <w:proofErr w:type="spellEnd"/>
+        <w:t xml:space="preserve">Exception exception </w:t>
+      </w:r>
+      <w:commentRangeEnd w:id="0"/>
+      <w:r>
+        <w:rPr>
+          <w:rStyle w:val="Marquedecommentaire"/>
+        </w:rPr>
+        <w:commentReference w:id="0"/>
+      </w:r>
       <w:r>
         <w:rPr>
           <w:lang w:val="en-CA"/>
         </w:rPr>
-        <w:t xml:space="preserve"> ){</w:t>
+        <w:t>){</w:t>
       </w:r>
     </w:p>
     <w:p>
@@ -699,19 +568,11 @@
         </w:rPr>
         <w:tab/>
       </w:r>
-      <w:proofErr w:type="spellStart"/>
       <w:r>
         <w:rPr>
           <w:lang w:val="en-CA"/>
         </w:rPr>
-        <w:t>System.out.println</w:t>
-      </w:r>
-      <w:proofErr w:type="spellEnd"/>
-      <w:r>
-        <w:rPr>
-          <w:lang w:val="en-CA"/>
-        </w:rPr>
-        <w:t xml:space="preserve"> ( " 1. </w:t>
+        <w:t xml:space="preserve">System.out.println ( " 1. </w:t>
       </w:r>
       <w:r>
         <w:rPr>
@@ -752,20 +613,7 @@
           <w:lang w:val="en-CA"/>
         </w:rPr>
         <w:tab/>
-      </w:r>
-      <w:proofErr w:type="spellStart"/>
-      <w:r>
-        <w:rPr>
-          <w:lang w:val="en-CA"/>
-        </w:rPr>
-        <w:t>ex.nePasLancerException</w:t>
-      </w:r>
-      <w:proofErr w:type="spellEnd"/>
-      <w:r>
-        <w:rPr>
-          <w:lang w:val="en-CA"/>
-        </w:rPr>
-        <w:t>();</w:t>
+        <w:t>ex.nePasLancerException();</w:t>
       </w:r>
     </w:p>
     <w:p>
@@ -801,21 +649,7 @@
         <w:rPr>
           <w:lang w:val="en-CA"/>
         </w:rPr>
-        <w:t xml:space="preserve">public void </w:t>
-      </w:r>
-      <w:proofErr w:type="spellStart"/>
-      <w:r>
-        <w:rPr>
-          <w:lang w:val="en-CA"/>
-        </w:rPr>
-        <w:t>lancerException</w:t>
-      </w:r>
-      <w:proofErr w:type="spellEnd"/>
-      <w:r>
-        <w:rPr>
-          <w:lang w:val="en-CA"/>
-        </w:rPr>
-        <w:t xml:space="preserve"> () throws Exception {</w:t>
+        <w:t>public void lancerException () throws Exception {</w:t>
       </w:r>
     </w:p>
     <w:p>
@@ -835,20 +669,21 @@
     <w:p>
       <w:pPr>
         <w:spacing w:after="0"/>
-      </w:pPr>
-      <w:r>
         <w:rPr>
           <w:lang w:val="en-CA"/>
         </w:rPr>
+      </w:pPr>
+      <w:r>
+        <w:rPr>
+          <w:lang w:val="en-CA"/>
+        </w:rPr>
         <w:tab/>
       </w:r>
-      <w:proofErr w:type="spellStart"/>
-      <w:r>
-        <w:t>try</w:t>
-      </w:r>
-      <w:proofErr w:type="spellEnd"/>
-      <w:r>
-        <w:t>{</w:t>
+      <w:r>
+        <w:rPr>
+          <w:lang w:val="en-CA"/>
+        </w:rPr>
+        <w:t>try{</w:t>
       </w:r>
     </w:p>
     <w:p>
@@ -859,38 +694,22 @@
         </w:rPr>
       </w:pPr>
       <w:r>
+        <w:rPr>
+          <w:lang w:val="en-CA"/>
+        </w:rPr>
         <w:tab/>
       </w:r>
       <w:r>
+        <w:rPr>
+          <w:lang w:val="en-CA"/>
+        </w:rPr>
         <w:tab/>
       </w:r>
-      <w:proofErr w:type="spellStart"/>
       <w:r>
         <w:rPr>
           <w:lang w:val="fr-FR"/>
         </w:rPr>
-        <w:t>System.out.println</w:t>
-      </w:r>
-      <w:proofErr w:type="spellEnd"/>
-      <w:r>
-        <w:rPr>
-          <w:lang w:val="fr-FR"/>
-        </w:rPr>
-        <w:t xml:space="preserve"> ( "2. Méthode </w:t>
-      </w:r>
-      <w:proofErr w:type="spellStart"/>
-      <w:r>
-        <w:rPr>
-          <w:lang w:val="fr-FR"/>
-        </w:rPr>
-        <w:t>lancerException</w:t>
-      </w:r>
-      <w:proofErr w:type="spellEnd"/>
-      <w:r>
-        <w:rPr>
-          <w:lang w:val="fr-FR"/>
-        </w:rPr>
-        <w:t xml:space="preserve"> " );</w:t>
+        <w:t>System.out.println ( "2. Méthode lancerException " );</w:t>
       </w:r>
     </w:p>
     <w:p>
@@ -912,11 +731,19 @@
         </w:rPr>
         <w:tab/>
       </w:r>
+      <w:commentRangeStart w:id="1"/>
       <w:r>
         <w:rPr>
           <w:lang w:val="en-CA"/>
         </w:rPr>
         <w:t>throw new Exception();</w:t>
+      </w:r>
+      <w:commentRangeEnd w:id="1"/>
+      <w:r>
+        <w:rPr>
+          <w:rStyle w:val="Marquedecommentaire"/>
+        </w:rPr>
+        <w:commentReference w:id="1"/>
       </w:r>
     </w:p>
     <w:p>
@@ -945,23 +772,21 @@
     <w:p>
       <w:pPr>
         <w:spacing w:after="0"/>
-      </w:pPr>
-      <w:r>
         <w:rPr>
           <w:lang w:val="en-CA"/>
         </w:rPr>
+      </w:pPr>
+      <w:r>
+        <w:rPr>
+          <w:lang w:val="en-CA"/>
+        </w:rPr>
         <w:tab/>
       </w:r>
       <w:r>
-        <w:t xml:space="preserve">catch ( Exception </w:t>
-      </w:r>
-      <w:proofErr w:type="spellStart"/>
-      <w:r>
-        <w:t>exception</w:t>
-      </w:r>
-      <w:proofErr w:type="spellEnd"/>
-      <w:r>
-        <w:t xml:space="preserve"> ){</w:t>
+        <w:rPr>
+          <w:lang w:val="en-CA"/>
+        </w:rPr>
+        <w:t>catch ( Exception exception ){</w:t>
       </w:r>
     </w:p>
     <w:p>
@@ -972,38 +797,22 @@
         </w:rPr>
       </w:pPr>
       <w:r>
+        <w:rPr>
+          <w:lang w:val="en-CA"/>
+        </w:rPr>
         <w:tab/>
       </w:r>
       <w:r>
+        <w:rPr>
+          <w:lang w:val="en-CA"/>
+        </w:rPr>
         <w:tab/>
       </w:r>
-      <w:proofErr w:type="spellStart"/>
       <w:r>
         <w:rPr>
           <w:lang w:val="fr-FR"/>
         </w:rPr>
-        <w:t>System.out.println</w:t>
-      </w:r>
-      <w:proofErr w:type="spellEnd"/>
-      <w:r>
-        <w:rPr>
-          <w:lang w:val="fr-FR"/>
-        </w:rPr>
-        <w:t xml:space="preserve"> ( "3.Exception traitée dans </w:t>
-      </w:r>
-      <w:proofErr w:type="spellStart"/>
-      <w:r>
-        <w:rPr>
-          <w:lang w:val="fr-FR"/>
-        </w:rPr>
-        <w:t>lancerException</w:t>
-      </w:r>
-      <w:proofErr w:type="spellEnd"/>
-      <w:r>
-        <w:rPr>
-          <w:lang w:val="fr-FR"/>
-        </w:rPr>
-        <w:t>");</w:t>
+        <w:t>System.out.println ( "3.Exception traitée dans lancerException");</w:t>
       </w:r>
     </w:p>
     <w:p>
@@ -1025,11 +834,19 @@
         </w:rPr>
         <w:tab/>
       </w:r>
+      <w:commentRangeStart w:id="2"/>
       <w:r>
         <w:rPr>
           <w:lang w:val="en-CA"/>
         </w:rPr>
         <w:t>throw exception;</w:t>
+      </w:r>
+      <w:commentRangeEnd w:id="2"/>
+      <w:r>
+        <w:rPr>
+          <w:rStyle w:val="Marquedecommentaire"/>
+        </w:rPr>
+        <w:commentReference w:id="2"/>
       </w:r>
     </w:p>
     <w:p>
@@ -1085,34 +902,7 @@
           <w:lang w:val="en-CA"/>
         </w:rPr>
         <w:tab/>
-      </w:r>
-      <w:proofErr w:type="spellStart"/>
-      <w:r>
-        <w:rPr>
-          <w:lang w:val="en-CA"/>
-        </w:rPr>
-        <w:t>System.out.println</w:t>
-      </w:r>
-      <w:proofErr w:type="spellEnd"/>
-      <w:r>
-        <w:rPr>
-          <w:lang w:val="en-CA"/>
-        </w:rPr>
-        <w:t xml:space="preserve"> ("4. finally dans </w:t>
-      </w:r>
-      <w:proofErr w:type="spellStart"/>
-      <w:r>
-        <w:rPr>
-          <w:lang w:val="en-CA"/>
-        </w:rPr>
-        <w:t>lancerException</w:t>
-      </w:r>
-      <w:proofErr w:type="spellEnd"/>
-      <w:r>
-        <w:rPr>
-          <w:lang w:val="en-CA"/>
-        </w:rPr>
-        <w:t>");</w:t>
+        <w:t>System.out.println ("4. finally dans lancerException");</w:t>
       </w:r>
     </w:p>
     <w:p>
@@ -1182,35 +972,7 @@
         <w:rPr>
           <w:lang w:val="fr-FR"/>
         </w:rPr>
-        <w:t xml:space="preserve">public </w:t>
-      </w:r>
-      <w:proofErr w:type="spellStart"/>
-      <w:r>
-        <w:rPr>
-          <w:lang w:val="fr-FR"/>
-        </w:rPr>
-        <w:t>void</w:t>
-      </w:r>
-      <w:proofErr w:type="spellEnd"/>
-      <w:r>
-        <w:rPr>
-          <w:lang w:val="fr-FR"/>
-        </w:rPr>
-        <w:t xml:space="preserve"> </w:t>
-      </w:r>
-      <w:proofErr w:type="spellStart"/>
-      <w:r>
-        <w:rPr>
-          <w:lang w:val="fr-FR"/>
-        </w:rPr>
-        <w:t>nePasLancerException</w:t>
-      </w:r>
-      <w:proofErr w:type="spellEnd"/>
-      <w:r>
-        <w:rPr>
-          <w:lang w:val="fr-FR"/>
-        </w:rPr>
-        <w:t xml:space="preserve"> (){</w:t>
+        <w:t>public void nePasLancerException (){</w:t>
       </w:r>
     </w:p>
     <w:p>
@@ -1239,20 +1001,7 @@
           <w:lang w:val="fr-FR"/>
         </w:rPr>
         <w:tab/>
-      </w:r>
-      <w:proofErr w:type="spellStart"/>
-      <w:r>
-        <w:rPr>
-          <w:lang w:val="fr-FR"/>
-        </w:rPr>
-        <w:t>try</w:t>
-      </w:r>
-      <w:proofErr w:type="spellEnd"/>
-      <w:r>
-        <w:rPr>
-          <w:lang w:val="fr-FR"/>
-        </w:rPr>
-        <w:t>{</w:t>
+        <w:t>try{</w:t>
       </w:r>
     </w:p>
     <w:p>
@@ -1273,34 +1022,7 @@
           <w:lang w:val="fr-FR"/>
         </w:rPr>
         <w:tab/>
-      </w:r>
-      <w:proofErr w:type="spellStart"/>
-      <w:r>
-        <w:rPr>
-          <w:lang w:val="fr-FR"/>
-        </w:rPr>
-        <w:t>System.out.println</w:t>
-      </w:r>
-      <w:proofErr w:type="spellEnd"/>
-      <w:r>
-        <w:rPr>
-          <w:lang w:val="fr-FR"/>
-        </w:rPr>
-        <w:t xml:space="preserve"> ("6.Méthode ne pas </w:t>
-      </w:r>
-      <w:proofErr w:type="spellStart"/>
-      <w:r>
-        <w:rPr>
-          <w:lang w:val="fr-FR"/>
-        </w:rPr>
-        <w:t>lancerException</w:t>
-      </w:r>
-      <w:proofErr w:type="spellEnd"/>
-      <w:r>
-        <w:rPr>
-          <w:lang w:val="fr-FR"/>
-        </w:rPr>
-        <w:t>");</w:t>
+        <w:t>System.out.println ("6.Méthode ne pas lancerException");</w:t>
       </w:r>
     </w:p>
     <w:p>
@@ -1335,21 +1057,7 @@
           <w:lang w:val="en-CA"/>
         </w:rPr>
         <w:tab/>
-        <w:t xml:space="preserve">catch(Exception </w:t>
-      </w:r>
-      <w:proofErr w:type="spellStart"/>
-      <w:r>
-        <w:rPr>
-          <w:lang w:val="en-CA"/>
-        </w:rPr>
-        <w:t>exception</w:t>
-      </w:r>
-      <w:proofErr w:type="spellEnd"/>
-      <w:r>
-        <w:rPr>
-          <w:lang w:val="en-CA"/>
-        </w:rPr>
-        <w:t xml:space="preserve"> ){</w:t>
+        <w:t>catch(Exception exception ){</w:t>
       </w:r>
     </w:p>
     <w:p>
@@ -1370,40 +1078,13 @@
           <w:lang w:val="en-CA"/>
         </w:rPr>
         <w:tab/>
-      </w:r>
-      <w:proofErr w:type="spellStart"/>
-      <w:r>
-        <w:rPr>
-          <w:lang w:val="en-CA"/>
-        </w:rPr>
-        <w:t>System.out.println</w:t>
-      </w:r>
-      <w:proofErr w:type="spellEnd"/>
-      <w:r>
-        <w:rPr>
-          <w:lang w:val="en-CA"/>
-        </w:rPr>
-        <w:t xml:space="preserve"> ("7. </w:t>
+        <w:t xml:space="preserve">System.out.println ("7. </w:t>
       </w:r>
       <w:r>
         <w:rPr>
           <w:lang w:val="fr-FR"/>
         </w:rPr>
-        <w:t xml:space="preserve">Exception dans </w:t>
-      </w:r>
-      <w:proofErr w:type="spellStart"/>
-      <w:r>
-        <w:rPr>
-          <w:lang w:val="fr-FR"/>
-        </w:rPr>
-        <w:t>nePasLancerException</w:t>
-      </w:r>
-      <w:proofErr w:type="spellEnd"/>
-      <w:r>
-        <w:rPr>
-          <w:lang w:val="fr-FR"/>
-        </w:rPr>
-        <w:t>");</w:t>
+        <w:t>Exception dans nePasLancerException");</w:t>
       </w:r>
     </w:p>
     <w:p>
@@ -1420,6 +1101,12 @@
         <w:tab/>
         <w:t>}</w:t>
       </w:r>
+      <w:r>
+        <w:rPr>
+          <w:lang w:val="fr-FR"/>
+        </w:rPr>
+        <w:t xml:space="preserve"> </w:t>
+      </w:r>
     </w:p>
     <w:p>
       <w:pPr>
@@ -1432,21 +1119,9 @@
         <w:rPr>
           <w:lang w:val="fr-FR"/>
         </w:rPr>
+        <w:lastRenderedPageBreak/>
         <w:tab/>
-      </w:r>
-      <w:proofErr w:type="spellStart"/>
-      <w:r>
-        <w:rPr>
-          <w:lang w:val="fr-FR"/>
-        </w:rPr>
-        <w:t>finally</w:t>
-      </w:r>
-      <w:proofErr w:type="spellEnd"/>
-      <w:r>
-        <w:rPr>
-          <w:lang w:val="fr-FR"/>
-        </w:rPr>
-        <w:t>{</w:t>
+        <w:t>finally{</w:t>
       </w:r>
     </w:p>
     <w:p>
@@ -1457,7 +1132,6 @@
         <w:rPr>
           <w:lang w:val="fr-FR"/>
         </w:rPr>
-        <w:lastRenderedPageBreak/>
         <w:tab/>
       </w:r>
       <w:r>
@@ -1466,29 +1140,8 @@
         </w:rPr>
         <w:tab/>
       </w:r>
-      <w:proofErr w:type="spellStart"/>
-      <w:r>
-        <w:t>System.out.println</w:t>
-      </w:r>
-      <w:proofErr w:type="spellEnd"/>
-      <w:r>
-        <w:t xml:space="preserve"> ("8. </w:t>
-      </w:r>
-      <w:proofErr w:type="spellStart"/>
-      <w:r>
-        <w:t>Finally</w:t>
-      </w:r>
-      <w:proofErr w:type="spellEnd"/>
-      <w:r>
-        <w:t xml:space="preserve"> dans </w:t>
-      </w:r>
-      <w:proofErr w:type="spellStart"/>
-      <w:r>
-        <w:t>nePasLancerException</w:t>
-      </w:r>
-      <w:proofErr w:type="spellEnd"/>
-      <w:r>
-        <w:t>");</w:t>
+      <w:r>
+        <w:t>System.out.println ("8. Finally dans nePasLancerException");</w:t>
       </w:r>
     </w:p>
     <w:p>
@@ -1510,33 +1163,11 @@
       <w:r>
         <w:tab/>
       </w:r>
-      <w:proofErr w:type="spellStart"/>
       <w:r>
         <w:rPr>
           <w:lang w:val="fr-FR"/>
         </w:rPr>
-        <w:t>System.out.println</w:t>
-      </w:r>
-      <w:proofErr w:type="spellEnd"/>
-      <w:r>
-        <w:rPr>
-          <w:lang w:val="fr-FR"/>
-        </w:rPr>
-        <w:t xml:space="preserve"> ("9. Fin de la méthode </w:t>
-      </w:r>
-      <w:proofErr w:type="spellStart"/>
-      <w:r>
-        <w:rPr>
-          <w:lang w:val="fr-FR"/>
-        </w:rPr>
-        <w:t>nePasLancerException</w:t>
-      </w:r>
-      <w:proofErr w:type="spellEnd"/>
-      <w:r>
-        <w:rPr>
-          <w:lang w:val="fr-FR"/>
-        </w:rPr>
-        <w:t>" );</w:t>
+        <w:t>System.out.println ("9. Fin de la méthode nePasLancerException" );</w:t>
       </w:r>
     </w:p>
     <w:p>
@@ -1584,12 +1215,12 @@
       </w:pPr>
     </w:p>
     <w:sectPr>
-      <w:headerReference w:type="even" r:id="rId8"/>
-      <w:headerReference w:type="default" r:id="rId9"/>
-      <w:footerReference w:type="even" r:id="rId10"/>
-      <w:footerReference w:type="default" r:id="rId11"/>
-      <w:headerReference w:type="first" r:id="rId12"/>
-      <w:footerReference w:type="first" r:id="rId13"/>
+      <w:headerReference w:type="even" r:id="rId12"/>
+      <w:headerReference w:type="default" r:id="rId13"/>
+      <w:footerReference w:type="even" r:id="rId14"/>
+      <w:footerReference w:type="default" r:id="rId15"/>
+      <w:headerReference w:type="first" r:id="rId16"/>
+      <w:footerReference w:type="first" r:id="rId17"/>
       <w:pgSz w:w="12240" w:h="15840"/>
       <w:pgMar w:top="1440" w:right="1800" w:bottom="1440" w:left="1800" w:header="708" w:footer="708" w:gutter="0"/>
       <w:pgBorders w:offsetFrom="page">
@@ -1603,6 +1234,83 @@
     </w:sectPr>
   </w:body>
 </w:document>
+</file>
+
+<file path=word/comments.xml><?xml version="1.0" encoding="utf-8"?>
+<w:comments xmlns:wpc="http://schemas.microsoft.com/office/word/2010/wordprocessingCanvas" xmlns:cx="http://schemas.microsoft.com/office/drawing/2014/chartex" xmlns:cx1="http://schemas.microsoft.com/office/drawing/2015/9/8/chartex" xmlns:cx2="http://schemas.microsoft.com/office/drawing/2015/10/21/chartex" xmlns:cx3="http://schemas.microsoft.com/office/drawing/2016/5/9/chartex" xmlns:cx4="http://schemas.microsoft.com/office/drawing/2016/5/10/chartex" xmlns:cx5="http://schemas.microsoft.com/office/drawing/2016/5/11/chartex" xmlns:cx6="http://schemas.microsoft.com/office/drawing/2016/5/12/chartex" xmlns:cx7="http://schemas.microsoft.com/office/drawing/2016/5/13/chartex" xmlns:cx8="http://schemas.microsoft.com/office/drawing/2016/5/14/chartex" xmlns:mc="http://schemas.openxmlformats.org/markup-compatibility/2006" xmlns:aink="http://schemas.microsoft.com/office/drawing/2016/ink" xmlns:am3d="http://schemas.microsoft.com/office/drawing/2017/model3d" xmlns:o="urn:schemas-microsoft-com:office:office" xmlns:oel="http://schemas.microsoft.com/office/2019/extlst" xmlns:r="http://schemas.openxmlformats.org/officeDocument/2006/relationships" xmlns:m="http://schemas.openxmlformats.org/officeDocument/2006/math" xmlns:v="urn:schemas-microsoft-com:vml" xmlns:wp14="http://schemas.microsoft.com/office/word/2010/wordprocessingDrawing" xmlns:wp="http://schemas.openxmlformats.org/drawingml/2006/wordprocessingDrawing" xmlns:w10="urn:schemas-microsoft-com:office:word" xmlns:w="http://schemas.openxmlformats.org/wordprocessingml/2006/main" xmlns:w14="http://schemas.microsoft.com/office/word/2010/wordml" xmlns:w15="http://schemas.microsoft.com/office/word/2012/wordml" xmlns:w16cex="http://schemas.microsoft.com/office/word/2018/wordml/cex" xmlns:w16cid="http://schemas.microsoft.com/office/word/2016/wordml/cid" xmlns:w16="http://schemas.microsoft.com/office/word/2018/wordml" xmlns:w16sdtdh="http://schemas.microsoft.com/office/word/2020/wordml/sdtdatahash" xmlns:w16se="http://schemas.microsoft.com/office/word/2015/wordml/symex" xmlns:wpg="http://schemas.microsoft.com/office/word/2010/wordprocessingGroup" xmlns:wpi="http://schemas.microsoft.com/office/word/2010/wordprocessingInk" xmlns:wne="http://schemas.microsoft.com/office/word/2006/wordml" xmlns:wps="http://schemas.microsoft.com/office/word/2010/wordprocessingShape" mc:Ignorable="w14 w15 w16se w16cid w16 w16cex w16sdtdh wp14">
+  <w:comment w:id="0" w:author="Joinvil Benjamin" w:date="2023-09-25T10:10:00Z" w:initials="JB">
+    <w:p>
+      <w:pPr>
+        <w:pStyle w:val="Commentaire"/>
+      </w:pPr>
+      <w:r>
+        <w:rPr>
+          <w:rStyle w:val="Marquedecommentaire"/>
+        </w:rPr>
+        <w:annotationRef/>
+      </w:r>
+      <w:r>
+        <w:t>Même  type d’exception</w:t>
+      </w:r>
+    </w:p>
+  </w:comment>
+  <w:comment w:id="1" w:author="Joinvil Benjamin" w:date="2023-09-25T10:09:00Z" w:initials="JB">
+    <w:p>
+      <w:pPr>
+        <w:pStyle w:val="Commentaire"/>
+      </w:pPr>
+      <w:r>
+        <w:rPr>
+          <w:rStyle w:val="Marquedecommentaire"/>
+        </w:rPr>
+        <w:annotationRef/>
+      </w:r>
+      <w:r>
+        <w:t>Lance un objet exception (controller) cherche le catch le plus proche et regarde le type de l;exception</w:t>
+      </w:r>
+    </w:p>
+  </w:comment>
+  <w:comment w:id="2" w:author="Joinvil Benjamin" w:date="2023-09-25T10:09:00Z" w:initials="JB">
+    <w:p>
+      <w:pPr>
+        <w:pStyle w:val="Commentaire"/>
+      </w:pPr>
+      <w:r>
+        <w:rPr>
+          <w:rStyle w:val="Marquedecommentaire"/>
+        </w:rPr>
+        <w:annotationRef/>
+      </w:r>
+      <w:r>
+        <w:t>Relance exception pas de catch après mais fait finally et fin de cette fonction</w:t>
+      </w:r>
+    </w:p>
+  </w:comment>
+</w:comments>
+</file>
+
+<file path=word/commentsExtended.xml><?xml version="1.0" encoding="utf-8"?>
+<w15:commentsEx xmlns:wpc="http://schemas.microsoft.com/office/word/2010/wordprocessingCanvas" xmlns:cx="http://schemas.microsoft.com/office/drawing/2014/chartex" xmlns:cx1="http://schemas.microsoft.com/office/drawing/2015/9/8/chartex" xmlns:cx2="http://schemas.microsoft.com/office/drawing/2015/10/21/chartex" xmlns:cx3="http://schemas.microsoft.com/office/drawing/2016/5/9/chartex" xmlns:cx4="http://schemas.microsoft.com/office/drawing/2016/5/10/chartex" xmlns:cx5="http://schemas.microsoft.com/office/drawing/2016/5/11/chartex" xmlns:cx6="http://schemas.microsoft.com/office/drawing/2016/5/12/chartex" xmlns:cx7="http://schemas.microsoft.com/office/drawing/2016/5/13/chartex" xmlns:cx8="http://schemas.microsoft.com/office/drawing/2016/5/14/chartex" xmlns:mc="http://schemas.openxmlformats.org/markup-compatibility/2006" xmlns:aink="http://schemas.microsoft.com/office/drawing/2016/ink" xmlns:am3d="http://schemas.microsoft.com/office/drawing/2017/model3d" xmlns:o="urn:schemas-microsoft-com:office:office" xmlns:oel="http://schemas.microsoft.com/office/2019/extlst" xmlns:r="http://schemas.openxmlformats.org/officeDocument/2006/relationships" xmlns:m="http://schemas.openxmlformats.org/officeDocument/2006/math" xmlns:v="urn:schemas-microsoft-com:vml" xmlns:wp14="http://schemas.microsoft.com/office/word/2010/wordprocessingDrawing" xmlns:wp="http://schemas.openxmlformats.org/drawingml/2006/wordprocessingDrawing" xmlns:w10="urn:schemas-microsoft-com:office:word" xmlns:w="http://schemas.openxmlformats.org/wordprocessingml/2006/main" xmlns:w14="http://schemas.microsoft.com/office/word/2010/wordml" xmlns:w15="http://schemas.microsoft.com/office/word/2012/wordml" xmlns:w16cex="http://schemas.microsoft.com/office/word/2018/wordml/cex" xmlns:w16cid="http://schemas.microsoft.com/office/word/2016/wordml/cid" xmlns:w16="http://schemas.microsoft.com/office/word/2018/wordml" xmlns:w16sdtdh="http://schemas.microsoft.com/office/word/2020/wordml/sdtdatahash" xmlns:w16se="http://schemas.microsoft.com/office/word/2015/wordml/symex" xmlns:wpg="http://schemas.microsoft.com/office/word/2010/wordprocessingGroup" xmlns:wpi="http://schemas.microsoft.com/office/word/2010/wordprocessingInk" xmlns:wne="http://schemas.microsoft.com/office/word/2006/wordml" xmlns:wps="http://schemas.microsoft.com/office/word/2010/wordprocessingShape" mc:Ignorable="w14 w15 w16se w16cid w16 w16cex w16sdtdh wp14">
+  <w15:commentEx w15:paraId="3B332F06" w15:done="0"/>
+  <w15:commentEx w15:paraId="1CDAFF78" w15:done="0"/>
+  <w15:commentEx w15:paraId="682E5CEB" w15:done="0"/>
+</w15:commentsEx>
+</file>
+
+<file path=word/commentsExtensible.xml><?xml version="1.0" encoding="utf-8"?>
+<w16cex:commentsExtensible xmlns:wpc="http://schemas.microsoft.com/office/word/2010/wordprocessingCanvas" xmlns:cx="http://schemas.microsoft.com/office/drawing/2014/chartex" xmlns:cx1="http://schemas.microsoft.com/office/drawing/2015/9/8/chartex" xmlns:cx2="http://schemas.microsoft.com/office/drawing/2015/10/21/chartex" xmlns:cx3="http://schemas.microsoft.com/office/drawing/2016/5/9/chartex" xmlns:cx4="http://schemas.microsoft.com/office/drawing/2016/5/10/chartex" xmlns:cx5="http://schemas.microsoft.com/office/drawing/2016/5/11/chartex" xmlns:cx6="http://schemas.microsoft.com/office/drawing/2016/5/12/chartex" xmlns:cx7="http://schemas.microsoft.com/office/drawing/2016/5/13/chartex" xmlns:cx8="http://schemas.microsoft.com/office/drawing/2016/5/14/chartex" xmlns:mc="http://schemas.openxmlformats.org/markup-compatibility/2006" xmlns:aink="http://schemas.microsoft.com/office/drawing/2016/ink" xmlns:am3d="http://schemas.microsoft.com/office/drawing/2017/model3d" xmlns:o="urn:schemas-microsoft-com:office:office" xmlns:oel="http://schemas.microsoft.com/office/2019/extlst" xmlns:r="http://schemas.openxmlformats.org/officeDocument/2006/relationships" xmlns:m="http://schemas.openxmlformats.org/officeDocument/2006/math" xmlns:v="urn:schemas-microsoft-com:vml" xmlns:wp14="http://schemas.microsoft.com/office/word/2010/wordprocessingDrawing" xmlns:wp="http://schemas.openxmlformats.org/drawingml/2006/wordprocessingDrawing" xmlns:w10="urn:schemas-microsoft-com:office:word" xmlns:w="http://schemas.openxmlformats.org/wordprocessingml/2006/main" xmlns:w14="http://schemas.microsoft.com/office/word/2010/wordml" xmlns:w15="http://schemas.microsoft.com/office/word/2012/wordml" xmlns:w16cex="http://schemas.microsoft.com/office/word/2018/wordml/cex" xmlns:w16cid="http://schemas.microsoft.com/office/word/2016/wordml/cid" xmlns:w16="http://schemas.microsoft.com/office/word/2018/wordml" xmlns:w16sdtdh="http://schemas.microsoft.com/office/word/2020/wordml/sdtdatahash" xmlns:w16se="http://schemas.microsoft.com/office/word/2015/wordml/symex" xmlns:wpg="http://schemas.microsoft.com/office/word/2010/wordprocessingGroup" xmlns:wpi="http://schemas.microsoft.com/office/word/2010/wordprocessingInk" xmlns:wne="http://schemas.microsoft.com/office/word/2006/wordml" xmlns:wps="http://schemas.microsoft.com/office/word/2010/wordprocessingShape" mc:Ignorable="w14 w15 w16se w16cid w16 w16cex w16sdtdh wp14">
+  <w16cex:commentExtensible w16cex:durableId="28BBDB1C" w16cex:dateUtc="2023-09-25T14:10:00Z"/>
+  <w16cex:commentExtensible w16cex:durableId="28BBDAC5" w16cex:dateUtc="2023-09-25T14:09:00Z"/>
+  <w16cex:commentExtensible w16cex:durableId="28BBDAEF" w16cex:dateUtc="2023-09-25T14:09:00Z"/>
+</w16cex:commentsExtensible>
+</file>
+
+<file path=word/commentsIds.xml><?xml version="1.0" encoding="utf-8"?>
+<w16cid:commentsIds xmlns:wpc="http://schemas.microsoft.com/office/word/2010/wordprocessingCanvas" xmlns:cx="http://schemas.microsoft.com/office/drawing/2014/chartex" xmlns:cx1="http://schemas.microsoft.com/office/drawing/2015/9/8/chartex" xmlns:cx2="http://schemas.microsoft.com/office/drawing/2015/10/21/chartex" xmlns:cx3="http://schemas.microsoft.com/office/drawing/2016/5/9/chartex" xmlns:cx4="http://schemas.microsoft.com/office/drawing/2016/5/10/chartex" xmlns:cx5="http://schemas.microsoft.com/office/drawing/2016/5/11/chartex" xmlns:cx6="http://schemas.microsoft.com/office/drawing/2016/5/12/chartex" xmlns:cx7="http://schemas.microsoft.com/office/drawing/2016/5/13/chartex" xmlns:cx8="http://schemas.microsoft.com/office/drawing/2016/5/14/chartex" xmlns:mc="http://schemas.openxmlformats.org/markup-compatibility/2006" xmlns:aink="http://schemas.microsoft.com/office/drawing/2016/ink" xmlns:am3d="http://schemas.microsoft.com/office/drawing/2017/model3d" xmlns:o="urn:schemas-microsoft-com:office:office" xmlns:oel="http://schemas.microsoft.com/office/2019/extlst" xmlns:r="http://schemas.openxmlformats.org/officeDocument/2006/relationships" xmlns:m="http://schemas.openxmlformats.org/officeDocument/2006/math" xmlns:v="urn:schemas-microsoft-com:vml" xmlns:wp14="http://schemas.microsoft.com/office/word/2010/wordprocessingDrawing" xmlns:wp="http://schemas.openxmlformats.org/drawingml/2006/wordprocessingDrawing" xmlns:w10="urn:schemas-microsoft-com:office:word" xmlns:w="http://schemas.openxmlformats.org/wordprocessingml/2006/main" xmlns:w14="http://schemas.microsoft.com/office/word/2010/wordml" xmlns:w15="http://schemas.microsoft.com/office/word/2012/wordml" xmlns:w16cex="http://schemas.microsoft.com/office/word/2018/wordml/cex" xmlns:w16cid="http://schemas.microsoft.com/office/word/2016/wordml/cid" xmlns:w16="http://schemas.microsoft.com/office/word/2018/wordml" xmlns:w16sdtdh="http://schemas.microsoft.com/office/word/2020/wordml/sdtdatahash" xmlns:w16se="http://schemas.microsoft.com/office/word/2015/wordml/symex" xmlns:wpg="http://schemas.microsoft.com/office/word/2010/wordprocessingGroup" xmlns:wpi="http://schemas.microsoft.com/office/word/2010/wordprocessingInk" xmlns:wne="http://schemas.microsoft.com/office/word/2006/wordml" xmlns:wps="http://schemas.microsoft.com/office/word/2010/wordprocessingShape" mc:Ignorable="w14 w15 w16se w16cid w16 w16cex w16sdtdh wp14">
+  <w16cid:commentId w16cid:paraId="3B332F06" w16cid:durableId="28BBDB1C"/>
+  <w16cid:commentId w16cid:paraId="1CDAFF78" w16cid:durableId="28BBDAC5"/>
+  <w16cid:commentId w16cid:paraId="682E5CEB" w16cid:durableId="28BBDAEF"/>
+</w16cid:commentsIds>
 </file>
 
 <file path=word/endnotes.xml><?xml version="1.0" encoding="utf-8"?>
@@ -1891,23 +1599,7 @@
             <w:i/>
             <w:color w:val="C00000"/>
           </w:rPr>
-          <w:t xml:space="preserve"> Éric </w:t>
-        </w:r>
-        <w:proofErr w:type="spellStart"/>
-        <w:r>
-          <w:rPr>
-            <w:i/>
-            <w:color w:val="C00000"/>
-          </w:rPr>
-          <w:t>Labonté</w:t>
-        </w:r>
-        <w:proofErr w:type="spellEnd"/>
-        <w:r>
-          <w:rPr>
-            <w:i/>
-            <w:color w:val="C00000"/>
-          </w:rPr>
-          <w:t>, Cégep du Vieux Montréal</w:t>
+          <w:t xml:space="preserve"> Éric Labonté, Cégep du Vieux Montréal</w:t>
         </w:r>
       </w:p>
     </w:sdtContent>
@@ -6491,6 +6183,14 @@
     <w:abstractNumId w:val="39"/>
   </w:num>
 </w:numbering>
+</file>
+
+<file path=word/people.xml><?xml version="1.0" encoding="utf-8"?>
+<w15:people xmlns:wpc="http://schemas.microsoft.com/office/word/2010/wordprocessingCanvas" xmlns:cx="http://schemas.microsoft.com/office/drawing/2014/chartex" xmlns:cx1="http://schemas.microsoft.com/office/drawing/2015/9/8/chartex" xmlns:cx2="http://schemas.microsoft.com/office/drawing/2015/10/21/chartex" xmlns:cx3="http://schemas.microsoft.com/office/drawing/2016/5/9/chartex" xmlns:cx4="http://schemas.microsoft.com/office/drawing/2016/5/10/chartex" xmlns:cx5="http://schemas.microsoft.com/office/drawing/2016/5/11/chartex" xmlns:cx6="http://schemas.microsoft.com/office/drawing/2016/5/12/chartex" xmlns:cx7="http://schemas.microsoft.com/office/drawing/2016/5/13/chartex" xmlns:cx8="http://schemas.microsoft.com/office/drawing/2016/5/14/chartex" xmlns:mc="http://schemas.openxmlformats.org/markup-compatibility/2006" xmlns:aink="http://schemas.microsoft.com/office/drawing/2016/ink" xmlns:am3d="http://schemas.microsoft.com/office/drawing/2017/model3d" xmlns:o="urn:schemas-microsoft-com:office:office" xmlns:oel="http://schemas.microsoft.com/office/2019/extlst" xmlns:r="http://schemas.openxmlformats.org/officeDocument/2006/relationships" xmlns:m="http://schemas.openxmlformats.org/officeDocument/2006/math" xmlns:v="urn:schemas-microsoft-com:vml" xmlns:wp14="http://schemas.microsoft.com/office/word/2010/wordprocessingDrawing" xmlns:wp="http://schemas.openxmlformats.org/drawingml/2006/wordprocessingDrawing" xmlns:w10="urn:schemas-microsoft-com:office:word" xmlns:w="http://schemas.openxmlformats.org/wordprocessingml/2006/main" xmlns:w14="http://schemas.microsoft.com/office/word/2010/wordml" xmlns:w15="http://schemas.microsoft.com/office/word/2012/wordml" xmlns:w16cex="http://schemas.microsoft.com/office/word/2018/wordml/cex" xmlns:w16cid="http://schemas.microsoft.com/office/word/2016/wordml/cid" xmlns:w16="http://schemas.microsoft.com/office/word/2018/wordml" xmlns:w16sdtdh="http://schemas.microsoft.com/office/word/2020/wordml/sdtdatahash" xmlns:w16se="http://schemas.microsoft.com/office/word/2015/wordml/symex" xmlns:wpg="http://schemas.microsoft.com/office/word/2010/wordprocessingGroup" xmlns:wpi="http://schemas.microsoft.com/office/word/2010/wordprocessingInk" xmlns:wne="http://schemas.microsoft.com/office/word/2006/wordml" xmlns:wps="http://schemas.microsoft.com/office/word/2010/wordprocessingShape" mc:Ignorable="w14 w15 w16se w16cid w16 w16cex w16sdtdh wp14">
+  <w15:person w15:author="Joinvil Benjamin">
+    <w15:presenceInfo w15:providerId="AD" w15:userId="S::e.bjoinvil@etu.cvm.qc.ca::51bec486-4013-4b78-bd16-7324abea9e00"/>
+  </w15:person>
+</w15:people>
 </file>
 
 <file path=word/styles.xml><?xml version="1.0" encoding="utf-8"?>
@@ -7153,6 +6853,76 @@
       <w:szCs w:val="20"/>
     </w:rPr>
   </w:style>
+  <w:style w:type="character" w:styleId="Marquedecommentaire">
+    <w:name w:val="annotation reference"/>
+    <w:basedOn w:val="Policepardfaut"/>
+    <w:uiPriority w:val="99"/>
+    <w:semiHidden/>
+    <w:unhideWhenUsed/>
+    <w:rsid w:val="00D7461C"/>
+    <w:rPr>
+      <w:sz w:val="16"/>
+      <w:szCs w:val="16"/>
+    </w:rPr>
+  </w:style>
+  <w:style w:type="paragraph" w:styleId="Commentaire">
+    <w:name w:val="annotation text"/>
+    <w:basedOn w:val="Normal"/>
+    <w:link w:val="CommentaireCar"/>
+    <w:uiPriority w:val="99"/>
+    <w:semiHidden/>
+    <w:unhideWhenUsed/>
+    <w:rsid w:val="00D7461C"/>
+    <w:pPr>
+      <w:spacing w:line="240" w:lineRule="auto"/>
+    </w:pPr>
+    <w:rPr>
+      <w:sz w:val="20"/>
+      <w:szCs w:val="20"/>
+    </w:rPr>
+  </w:style>
+  <w:style w:type="character" w:customStyle="1" w:styleId="CommentaireCar">
+    <w:name w:val="Commentaire Car"/>
+    <w:basedOn w:val="Policepardfaut"/>
+    <w:link w:val="Commentaire"/>
+    <w:uiPriority w:val="99"/>
+    <w:semiHidden/>
+    <w:rsid w:val="00D7461C"/>
+    <w:rPr>
+      <w:rFonts w:ascii="Bell MT" w:hAnsi="Bell MT"/>
+      <w:sz w:val="20"/>
+      <w:szCs w:val="20"/>
+    </w:rPr>
+  </w:style>
+  <w:style w:type="paragraph" w:styleId="Objetducommentaire">
+    <w:name w:val="annotation subject"/>
+    <w:basedOn w:val="Commentaire"/>
+    <w:next w:val="Commentaire"/>
+    <w:link w:val="ObjetducommentaireCar"/>
+    <w:uiPriority w:val="99"/>
+    <w:semiHidden/>
+    <w:unhideWhenUsed/>
+    <w:rsid w:val="00D7461C"/>
+    <w:rPr>
+      <w:b/>
+      <w:bCs/>
+    </w:rPr>
+  </w:style>
+  <w:style w:type="character" w:customStyle="1" w:styleId="ObjetducommentaireCar">
+    <w:name w:val="Objet du commentaire Car"/>
+    <w:basedOn w:val="CommentaireCar"/>
+    <w:link w:val="Objetducommentaire"/>
+    <w:uiPriority w:val="99"/>
+    <w:semiHidden/>
+    <w:rsid w:val="00D7461C"/>
+    <w:rPr>
+      <w:rFonts w:ascii="Bell MT" w:hAnsi="Bell MT"/>
+      <w:b/>
+      <w:bCs/>
+      <w:sz w:val="20"/>
+      <w:szCs w:val="20"/>
+    </w:rPr>
+  </w:style>
 </w:styles>
 </file>
 
@@ -7284,6 +7054,7 @@
     <w:rsidRoot w:val="00C830EE"/>
     <w:rsid w:val="00167907"/>
     <w:rsid w:val="002D50EB"/>
+    <w:rsid w:val="00376C60"/>
     <w:rsid w:val="004044BA"/>
     <w:rsid w:val="00481E69"/>
     <w:rsid w:val="004937E2"/>

</xml_diff>